<commit_message>
fix weight issue added quadratic penalty
</commit_message>
<xml_diff>
--- a/Simulated_Annealing/AER310_lec6.docx
+++ b/Simulated_Annealing/AER310_lec6.docx
@@ -25,6 +25,76 @@
         </w:tabs>
         <w:rPr>
           <w:rFonts w:ascii="Menlo" w:hAnsi="Menlo" w:cs="Menlo"/>
+          <w:color w:val="CC7832"/>
+          <w:sz w:val="18"/>
+          <w:szCs w:val="18"/>
+          <w:lang w:val="de-DE"/>
+        </w:rPr>
+      </w:pPr>
+      <w:r>
+        <w:rPr>
+          <w:rFonts w:ascii="Menlo" w:hAnsi="Menlo" w:cs="Menlo"/>
+          <w:color w:val="CC7832"/>
+          <w:sz w:val="18"/>
+          <w:szCs w:val="18"/>
+          <w:lang w:val="de-DE"/>
+        </w:rPr>
+        <w:t>1 and 2</w:t>
+      </w:r>
+    </w:p>
+    <w:p>
+      <w:pPr>
+        <w:shd w:val="clear" w:color="auto" w:fill="2B2B2B"/>
+        <w:tabs>
+          <w:tab w:val="left" w:pos="916"/>
+          <w:tab w:val="left" w:pos="1832"/>
+          <w:tab w:val="left" w:pos="2748"/>
+          <w:tab w:val="left" w:pos="3664"/>
+          <w:tab w:val="left" w:pos="4580"/>
+          <w:tab w:val="left" w:pos="5496"/>
+          <w:tab w:val="left" w:pos="6412"/>
+          <w:tab w:val="left" w:pos="7328"/>
+          <w:tab w:val="left" w:pos="8244"/>
+          <w:tab w:val="left" w:pos="9160"/>
+          <w:tab w:val="left" w:pos="10076"/>
+          <w:tab w:val="left" w:pos="10992"/>
+          <w:tab w:val="left" w:pos="11908"/>
+          <w:tab w:val="left" w:pos="12824"/>
+          <w:tab w:val="left" w:pos="13740"/>
+          <w:tab w:val="left" w:pos="14656"/>
+        </w:tabs>
+        <w:rPr>
+          <w:rFonts w:ascii="Menlo" w:hAnsi="Menlo" w:cs="Menlo"/>
+          <w:color w:val="CC7832"/>
+          <w:sz w:val="18"/>
+          <w:szCs w:val="18"/>
+          <w:lang w:val="de-DE"/>
+        </w:rPr>
+      </w:pPr>
+    </w:p>
+    <w:p>
+      <w:pPr>
+        <w:shd w:val="clear" w:color="auto" w:fill="2B2B2B"/>
+        <w:tabs>
+          <w:tab w:val="left" w:pos="916"/>
+          <w:tab w:val="left" w:pos="1832"/>
+          <w:tab w:val="left" w:pos="2748"/>
+          <w:tab w:val="left" w:pos="3664"/>
+          <w:tab w:val="left" w:pos="4580"/>
+          <w:tab w:val="left" w:pos="5496"/>
+          <w:tab w:val="left" w:pos="6412"/>
+          <w:tab w:val="left" w:pos="7328"/>
+          <w:tab w:val="left" w:pos="8244"/>
+          <w:tab w:val="left" w:pos="9160"/>
+          <w:tab w:val="left" w:pos="10076"/>
+          <w:tab w:val="left" w:pos="10992"/>
+          <w:tab w:val="left" w:pos="11908"/>
+          <w:tab w:val="left" w:pos="12824"/>
+          <w:tab w:val="left" w:pos="13740"/>
+          <w:tab w:val="left" w:pos="14656"/>
+        </w:tabs>
+        <w:rPr>
+          <w:rFonts w:ascii="Menlo" w:hAnsi="Menlo" w:cs="Menlo"/>
           <w:color w:val="A9B7C6"/>
           <w:sz w:val="18"/>
           <w:szCs w:val="18"/>
@@ -910,8 +980,1588 @@
           <w:lang w:val="de-DE"/>
         </w:rPr>
       </w:pPr>
+    </w:p>
+    <w:p>
+      <w:pPr>
+        <w:rPr>
+          <w:lang w:val="de-DE"/>
+        </w:rPr>
+      </w:pPr>
+    </w:p>
+    <w:p>
+      <w:pPr>
+        <w:rPr>
+          <w:lang w:val="de-DE"/>
+        </w:rPr>
+      </w:pPr>
+      <w:r>
+        <w:rPr>
+          <w:lang w:val="de-DE"/>
+        </w:rPr>
+        <w:t>3</w:t>
+      </w:r>
+      <w:r>
+        <w:rPr>
+          <w:lang w:val="de-DE"/>
+        </w:rPr>
+        <w:t xml:space="preserve"> ONE PASS</w:t>
+      </w:r>
+    </w:p>
+    <w:p>
+      <w:pPr>
+        <w:pStyle w:val="HTMLPreformatted"/>
+        <w:shd w:val="clear" w:color="auto" w:fill="2B2B2B"/>
+        <w:rPr>
+          <w:rFonts w:ascii="Menlo" w:hAnsi="Menlo" w:cs="Menlo"/>
+          <w:color w:val="A9B7C6"/>
+          <w:sz w:val="18"/>
+          <w:szCs w:val="18"/>
+        </w:rPr>
+      </w:pPr>
+      <w:r>
+        <w:rPr>
+          <w:rFonts w:ascii="Menlo" w:hAnsi="Menlo" w:cs="Menlo"/>
+          <w:color w:val="A9B7C6"/>
+          <w:sz w:val="18"/>
+          <w:szCs w:val="18"/>
+        </w:rPr>
+        <w:t>x_areas_list = [</w:t>
+      </w:r>
+      <w:r>
+        <w:rPr>
+          <w:rFonts w:ascii="Menlo" w:hAnsi="Menlo" w:cs="Menlo"/>
+          <w:color w:val="6897BB"/>
+          <w:sz w:val="18"/>
+          <w:szCs w:val="18"/>
+        </w:rPr>
+        <w:t xml:space="preserve">1. </w:t>
+      </w:r>
+      <w:r>
+        <w:rPr>
+          <w:rFonts w:ascii="Menlo" w:hAnsi="Menlo" w:cs="Menlo"/>
+          <w:color w:val="A9B7C6"/>
+          <w:sz w:val="18"/>
+          <w:szCs w:val="18"/>
+        </w:rPr>
+        <w:t xml:space="preserve">* </w:t>
+      </w:r>
+      <w:r>
+        <w:rPr>
+          <w:rFonts w:ascii="Menlo" w:hAnsi="Menlo" w:cs="Menlo"/>
+          <w:color w:val="6897BB"/>
+          <w:sz w:val="18"/>
+          <w:szCs w:val="18"/>
+        </w:rPr>
+        <w:t xml:space="preserve">10 </w:t>
+      </w:r>
+      <w:r>
+        <w:rPr>
+          <w:rFonts w:ascii="Menlo" w:hAnsi="Menlo" w:cs="Menlo"/>
+          <w:color w:val="A9B7C6"/>
+          <w:sz w:val="18"/>
+          <w:szCs w:val="18"/>
+        </w:rPr>
+        <w:t>** -</w:t>
+      </w:r>
+      <w:r>
+        <w:rPr>
+          <w:rFonts w:ascii="Menlo" w:hAnsi="Menlo" w:cs="Menlo"/>
+          <w:color w:val="6897BB"/>
+          <w:sz w:val="18"/>
+          <w:szCs w:val="18"/>
+        </w:rPr>
+        <w:t>4</w:t>
+      </w:r>
+      <w:r>
+        <w:rPr>
+          <w:rFonts w:ascii="Menlo" w:hAnsi="Menlo" w:cs="Menlo"/>
+          <w:color w:val="A9B7C6"/>
+          <w:sz w:val="18"/>
+          <w:szCs w:val="18"/>
+        </w:rPr>
+        <w:t xml:space="preserve">] * </w:t>
+      </w:r>
+      <w:r>
+        <w:rPr>
+          <w:rFonts w:ascii="Menlo" w:hAnsi="Menlo" w:cs="Menlo"/>
+          <w:color w:val="6897BB"/>
+          <w:sz w:val="18"/>
+          <w:szCs w:val="18"/>
+        </w:rPr>
+        <w:t>10</w:t>
+      </w:r>
+      <w:r>
+        <w:rPr>
+          <w:rFonts w:ascii="Menlo" w:hAnsi="Menlo" w:cs="Menlo"/>
+          <w:color w:val="6897BB"/>
+          <w:sz w:val="18"/>
+          <w:szCs w:val="18"/>
+        </w:rPr>
+        <w:br/>
+      </w:r>
+      <w:r>
+        <w:rPr>
+          <w:rFonts w:ascii="Menlo" w:hAnsi="Menlo" w:cs="Menlo"/>
+          <w:color w:val="A9B7C6"/>
+          <w:sz w:val="18"/>
+          <w:szCs w:val="18"/>
+        </w:rPr>
+        <w:t>x_areas = np.array(x_areas_list)</w:t>
+      </w:r>
+      <w:r>
+        <w:rPr>
+          <w:rFonts w:ascii="Menlo" w:hAnsi="Menlo" w:cs="Menlo"/>
+          <w:color w:val="A9B7C6"/>
+          <w:sz w:val="18"/>
+          <w:szCs w:val="18"/>
+        </w:rPr>
+        <w:br/>
+      </w:r>
+      <w:r>
+        <w:rPr>
+          <w:rFonts w:ascii="Menlo" w:hAnsi="Menlo" w:cs="Menlo"/>
+          <w:color w:val="808080"/>
+          <w:sz w:val="18"/>
+          <w:szCs w:val="18"/>
+        </w:rPr>
+        <w:t># Minimize the weight of the structure subject to stress constraints</w:t>
+      </w:r>
+      <w:r>
+        <w:rPr>
+          <w:rFonts w:ascii="Menlo" w:hAnsi="Menlo" w:cs="Menlo"/>
+          <w:color w:val="808080"/>
+          <w:sz w:val="18"/>
+          <w:szCs w:val="18"/>
+        </w:rPr>
+        <w:br/>
+      </w:r>
+      <w:r>
+        <w:rPr>
+          <w:rFonts w:ascii="Menlo" w:hAnsi="Menlo" w:cs="Menlo"/>
+          <w:color w:val="A9B7C6"/>
+          <w:sz w:val="18"/>
+          <w:szCs w:val="18"/>
+        </w:rPr>
+        <w:t>lb_list = [</w:t>
+      </w:r>
+      <w:r>
+        <w:rPr>
+          <w:rFonts w:ascii="Menlo" w:hAnsi="Menlo" w:cs="Menlo"/>
+          <w:color w:val="6897BB"/>
+          <w:sz w:val="18"/>
+          <w:szCs w:val="18"/>
+        </w:rPr>
+        <w:t>0.</w:t>
+      </w:r>
+      <w:r>
+        <w:rPr>
+          <w:rFonts w:ascii="Menlo" w:hAnsi="Menlo" w:cs="Menlo"/>
+          <w:color w:val="A9B7C6"/>
+          <w:sz w:val="18"/>
+          <w:szCs w:val="18"/>
+        </w:rPr>
+        <w:t xml:space="preserve">] * </w:t>
+      </w:r>
+      <w:r>
+        <w:rPr>
+          <w:rFonts w:ascii="Menlo" w:hAnsi="Menlo" w:cs="Menlo"/>
+          <w:color w:val="6897BB"/>
+          <w:sz w:val="18"/>
+          <w:szCs w:val="18"/>
+        </w:rPr>
+        <w:t>10</w:t>
+      </w:r>
+      <w:r>
+        <w:rPr>
+          <w:rFonts w:ascii="Menlo" w:hAnsi="Menlo" w:cs="Menlo"/>
+          <w:color w:val="6897BB"/>
+          <w:sz w:val="18"/>
+          <w:szCs w:val="18"/>
+        </w:rPr>
+        <w:br/>
+      </w:r>
+      <w:r>
+        <w:rPr>
+          <w:rFonts w:ascii="Menlo" w:hAnsi="Menlo" w:cs="Menlo"/>
+          <w:color w:val="A9B7C6"/>
+          <w:sz w:val="18"/>
+          <w:szCs w:val="18"/>
+        </w:rPr>
+        <w:t>ub_list = [</w:t>
+      </w:r>
+      <w:r>
+        <w:rPr>
+          <w:rFonts w:ascii="Menlo" w:hAnsi="Menlo" w:cs="Menlo"/>
+          <w:color w:val="6897BB"/>
+          <w:sz w:val="18"/>
+          <w:szCs w:val="18"/>
+        </w:rPr>
+        <w:t>0.0001</w:t>
+      </w:r>
+      <w:r>
+        <w:rPr>
+          <w:rFonts w:ascii="Menlo" w:hAnsi="Menlo" w:cs="Menlo"/>
+          <w:color w:val="A9B7C6"/>
+          <w:sz w:val="18"/>
+          <w:szCs w:val="18"/>
+        </w:rPr>
+        <w:t xml:space="preserve">] * </w:t>
+      </w:r>
+      <w:r>
+        <w:rPr>
+          <w:rFonts w:ascii="Menlo" w:hAnsi="Menlo" w:cs="Menlo"/>
+          <w:color w:val="6897BB"/>
+          <w:sz w:val="18"/>
+          <w:szCs w:val="18"/>
+        </w:rPr>
+        <w:t>10</w:t>
+      </w:r>
+      <w:r>
+        <w:rPr>
+          <w:rFonts w:ascii="Menlo" w:hAnsi="Menlo" w:cs="Menlo"/>
+          <w:color w:val="6897BB"/>
+          <w:sz w:val="18"/>
+          <w:szCs w:val="18"/>
+        </w:rPr>
+        <w:br/>
+      </w:r>
+      <w:r>
+        <w:rPr>
+          <w:rFonts w:ascii="Menlo" w:hAnsi="Menlo" w:cs="Menlo"/>
+          <w:color w:val="A9B7C6"/>
+          <w:sz w:val="18"/>
+          <w:szCs w:val="18"/>
+        </w:rPr>
+        <w:t>lb = np.array(lb_list)</w:t>
+      </w:r>
+      <w:r>
+        <w:rPr>
+          <w:rFonts w:ascii="Menlo" w:hAnsi="Menlo" w:cs="Menlo"/>
+          <w:color w:val="A9B7C6"/>
+          <w:sz w:val="18"/>
+          <w:szCs w:val="18"/>
+        </w:rPr>
+        <w:br/>
+        <w:t>ub = np.array(ub_list)</w:t>
+      </w:r>
+      <w:r>
+        <w:rPr>
+          <w:rFonts w:ascii="Menlo" w:hAnsi="Menlo" w:cs="Menlo"/>
+          <w:color w:val="A9B7C6"/>
+          <w:sz w:val="18"/>
+          <w:szCs w:val="18"/>
+        </w:rPr>
+        <w:br/>
+        <w:t xml:space="preserve">epsilon = </w:t>
+      </w:r>
+      <w:r>
+        <w:rPr>
+          <w:rFonts w:ascii="Menlo" w:hAnsi="Menlo" w:cs="Menlo"/>
+          <w:color w:val="6897BB"/>
+          <w:sz w:val="18"/>
+          <w:szCs w:val="18"/>
+        </w:rPr>
+        <w:t xml:space="preserve">0.2 </w:t>
+      </w:r>
+      <w:r>
+        <w:rPr>
+          <w:rFonts w:ascii="Menlo" w:hAnsi="Menlo" w:cs="Menlo"/>
+          <w:color w:val="A9B7C6"/>
+          <w:sz w:val="18"/>
+          <w:szCs w:val="18"/>
+        </w:rPr>
+        <w:t>* ub[</w:t>
+      </w:r>
+      <w:r>
+        <w:rPr>
+          <w:rFonts w:ascii="Menlo" w:hAnsi="Menlo" w:cs="Menlo"/>
+          <w:color w:val="6897BB"/>
+          <w:sz w:val="18"/>
+          <w:szCs w:val="18"/>
+        </w:rPr>
+        <w:t>0</w:t>
+      </w:r>
+      <w:r>
+        <w:rPr>
+          <w:rFonts w:ascii="Menlo" w:hAnsi="Menlo" w:cs="Menlo"/>
+          <w:color w:val="A9B7C6"/>
+          <w:sz w:val="18"/>
+          <w:szCs w:val="18"/>
+        </w:rPr>
+        <w:t>]</w:t>
+      </w:r>
+      <w:r>
+        <w:rPr>
+          <w:rFonts w:ascii="Menlo" w:hAnsi="Menlo" w:cs="Menlo"/>
+          <w:color w:val="A9B7C6"/>
+          <w:sz w:val="18"/>
+          <w:szCs w:val="18"/>
+        </w:rPr>
+        <w:br/>
+        <w:t xml:space="preserve">max_iter = </w:t>
+      </w:r>
+      <w:r>
+        <w:rPr>
+          <w:rFonts w:ascii="Menlo" w:hAnsi="Menlo" w:cs="Menlo"/>
+          <w:color w:val="6897BB"/>
+          <w:sz w:val="18"/>
+          <w:szCs w:val="18"/>
+        </w:rPr>
+        <w:t>5000</w:t>
+      </w:r>
+      <w:r>
+        <w:rPr>
+          <w:rFonts w:ascii="Menlo" w:hAnsi="Menlo" w:cs="Menlo"/>
+          <w:color w:val="6897BB"/>
+          <w:sz w:val="18"/>
+          <w:szCs w:val="18"/>
+        </w:rPr>
+        <w:br/>
+      </w:r>
+      <w:r>
+        <w:rPr>
+          <w:rFonts w:ascii="Menlo" w:hAnsi="Menlo" w:cs="Menlo"/>
+          <w:color w:val="A9B7C6"/>
+          <w:sz w:val="18"/>
+          <w:szCs w:val="18"/>
+        </w:rPr>
+        <w:t xml:space="preserve">t_start = </w:t>
+      </w:r>
+      <w:r>
+        <w:rPr>
+          <w:rFonts w:ascii="Menlo" w:hAnsi="Menlo" w:cs="Menlo"/>
+          <w:color w:val="6897BB"/>
+          <w:sz w:val="18"/>
+          <w:szCs w:val="18"/>
+        </w:rPr>
+        <w:t>1000</w:t>
+      </w:r>
+      <w:r>
+        <w:rPr>
+          <w:rFonts w:ascii="Menlo" w:hAnsi="Menlo" w:cs="Menlo"/>
+          <w:color w:val="6897BB"/>
+          <w:sz w:val="18"/>
+          <w:szCs w:val="18"/>
+        </w:rPr>
+        <w:br/>
+      </w:r>
+      <w:r>
+        <w:rPr>
+          <w:rFonts w:ascii="Menlo" w:hAnsi="Menlo" w:cs="Menlo"/>
+          <w:color w:val="A9B7C6"/>
+          <w:sz w:val="18"/>
+          <w:szCs w:val="18"/>
+        </w:rPr>
+        <w:t xml:space="preserve">c = </w:t>
+      </w:r>
+      <w:r>
+        <w:rPr>
+          <w:rFonts w:ascii="Menlo" w:hAnsi="Menlo" w:cs="Menlo"/>
+          <w:color w:val="6897BB"/>
+          <w:sz w:val="18"/>
+          <w:szCs w:val="18"/>
+        </w:rPr>
+        <w:t>0.99</w:t>
+      </w:r>
+      <w:r>
+        <w:rPr>
+          <w:rFonts w:ascii="Menlo" w:hAnsi="Menlo" w:cs="Menlo"/>
+          <w:color w:val="6897BB"/>
+          <w:sz w:val="18"/>
+          <w:szCs w:val="18"/>
+        </w:rPr>
+        <w:br/>
+      </w:r>
+      <w:r>
+        <w:rPr>
+          <w:rFonts w:ascii="Menlo" w:hAnsi="Menlo" w:cs="Menlo"/>
+          <w:color w:val="A9B7C6"/>
+          <w:sz w:val="18"/>
+          <w:szCs w:val="18"/>
+        </w:rPr>
+        <w:t>get_perturbed_values(x_areas</w:t>
+      </w:r>
+      <w:r>
+        <w:rPr>
+          <w:rFonts w:ascii="Menlo" w:hAnsi="Menlo" w:cs="Menlo"/>
+          <w:color w:val="CC7832"/>
+          <w:sz w:val="18"/>
+          <w:szCs w:val="18"/>
+        </w:rPr>
+        <w:t xml:space="preserve">, </w:t>
+      </w:r>
+      <w:r>
+        <w:rPr>
+          <w:rFonts w:ascii="Menlo" w:hAnsi="Menlo" w:cs="Menlo"/>
+          <w:color w:val="A9B7C6"/>
+          <w:sz w:val="18"/>
+          <w:szCs w:val="18"/>
+        </w:rPr>
+        <w:t>lb</w:t>
+      </w:r>
+      <w:r>
+        <w:rPr>
+          <w:rFonts w:ascii="Menlo" w:hAnsi="Menlo" w:cs="Menlo"/>
+          <w:color w:val="CC7832"/>
+          <w:sz w:val="18"/>
+          <w:szCs w:val="18"/>
+        </w:rPr>
+        <w:t xml:space="preserve">, </w:t>
+      </w:r>
+      <w:r>
+        <w:rPr>
+          <w:rFonts w:ascii="Menlo" w:hAnsi="Menlo" w:cs="Menlo"/>
+          <w:color w:val="A9B7C6"/>
+          <w:sz w:val="18"/>
+          <w:szCs w:val="18"/>
+        </w:rPr>
+        <w:t>ub</w:t>
+      </w:r>
+      <w:r>
+        <w:rPr>
+          <w:rFonts w:ascii="Menlo" w:hAnsi="Menlo" w:cs="Menlo"/>
+          <w:color w:val="CC7832"/>
+          <w:sz w:val="18"/>
+          <w:szCs w:val="18"/>
+        </w:rPr>
+        <w:t xml:space="preserve">, </w:t>
+      </w:r>
+      <w:r>
+        <w:rPr>
+          <w:rFonts w:ascii="Menlo" w:hAnsi="Menlo" w:cs="Menlo"/>
+          <w:color w:val="A9B7C6"/>
+          <w:sz w:val="18"/>
+          <w:szCs w:val="18"/>
+        </w:rPr>
+        <w:t>epsilon)</w:t>
+      </w:r>
+      <w:r>
+        <w:rPr>
+          <w:rFonts w:ascii="Menlo" w:hAnsi="Menlo" w:cs="Menlo"/>
+          <w:color w:val="A9B7C6"/>
+          <w:sz w:val="18"/>
+          <w:szCs w:val="18"/>
+        </w:rPr>
+        <w:br/>
+        <w:t>xopt</w:t>
+      </w:r>
+      <w:r>
+        <w:rPr>
+          <w:rFonts w:ascii="Menlo" w:hAnsi="Menlo" w:cs="Menlo"/>
+          <w:color w:val="CC7832"/>
+          <w:sz w:val="18"/>
+          <w:szCs w:val="18"/>
+        </w:rPr>
+        <w:t xml:space="preserve">, </w:t>
+      </w:r>
+      <w:r>
+        <w:rPr>
+          <w:rFonts w:ascii="Menlo" w:hAnsi="Menlo" w:cs="Menlo"/>
+          <w:color w:val="A9B7C6"/>
+          <w:sz w:val="18"/>
+          <w:szCs w:val="18"/>
+        </w:rPr>
+        <w:t>fopt = SA_3(x_areas</w:t>
+      </w:r>
+      <w:r>
+        <w:rPr>
+          <w:rFonts w:ascii="Menlo" w:hAnsi="Menlo" w:cs="Menlo"/>
+          <w:color w:val="CC7832"/>
+          <w:sz w:val="18"/>
+          <w:szCs w:val="18"/>
+        </w:rPr>
+        <w:t xml:space="preserve">, </w:t>
+      </w:r>
+      <w:r>
+        <w:rPr>
+          <w:rFonts w:ascii="Menlo" w:hAnsi="Menlo" w:cs="Menlo"/>
+          <w:color w:val="A9B7C6"/>
+          <w:sz w:val="18"/>
+          <w:szCs w:val="18"/>
+        </w:rPr>
+        <w:t>lb</w:t>
+      </w:r>
+      <w:r>
+        <w:rPr>
+          <w:rFonts w:ascii="Menlo" w:hAnsi="Menlo" w:cs="Menlo"/>
+          <w:color w:val="CC7832"/>
+          <w:sz w:val="18"/>
+          <w:szCs w:val="18"/>
+        </w:rPr>
+        <w:t xml:space="preserve">, </w:t>
+      </w:r>
+      <w:r>
+        <w:rPr>
+          <w:rFonts w:ascii="Menlo" w:hAnsi="Menlo" w:cs="Menlo"/>
+          <w:color w:val="A9B7C6"/>
+          <w:sz w:val="18"/>
+          <w:szCs w:val="18"/>
+        </w:rPr>
+        <w:t>ub</w:t>
+      </w:r>
+      <w:r>
+        <w:rPr>
+          <w:rFonts w:ascii="Menlo" w:hAnsi="Menlo" w:cs="Menlo"/>
+          <w:color w:val="CC7832"/>
+          <w:sz w:val="18"/>
+          <w:szCs w:val="18"/>
+        </w:rPr>
+        <w:t xml:space="preserve">, </w:t>
+      </w:r>
+      <w:r>
+        <w:rPr>
+          <w:rFonts w:ascii="Menlo" w:hAnsi="Menlo" w:cs="Menlo"/>
+          <w:color w:val="A9B7C6"/>
+          <w:sz w:val="18"/>
+          <w:szCs w:val="18"/>
+        </w:rPr>
+        <w:t>epsilon</w:t>
+      </w:r>
+      <w:r>
+        <w:rPr>
+          <w:rFonts w:ascii="Menlo" w:hAnsi="Menlo" w:cs="Menlo"/>
+          <w:color w:val="CC7832"/>
+          <w:sz w:val="18"/>
+          <w:szCs w:val="18"/>
+        </w:rPr>
+        <w:t xml:space="preserve">, </w:t>
+      </w:r>
+      <w:r>
+        <w:rPr>
+          <w:rFonts w:ascii="Menlo" w:hAnsi="Menlo" w:cs="Menlo"/>
+          <w:color w:val="A9B7C6"/>
+          <w:sz w:val="18"/>
+          <w:szCs w:val="18"/>
+        </w:rPr>
+        <w:t>max_iter</w:t>
+      </w:r>
+      <w:r>
+        <w:rPr>
+          <w:rFonts w:ascii="Menlo" w:hAnsi="Menlo" w:cs="Menlo"/>
+          <w:color w:val="CC7832"/>
+          <w:sz w:val="18"/>
+          <w:szCs w:val="18"/>
+        </w:rPr>
+        <w:t xml:space="preserve">, </w:t>
+      </w:r>
+      <w:r>
+        <w:rPr>
+          <w:rFonts w:ascii="Menlo" w:hAnsi="Menlo" w:cs="Menlo"/>
+          <w:color w:val="A9B7C6"/>
+          <w:sz w:val="18"/>
+          <w:szCs w:val="18"/>
+        </w:rPr>
+        <w:t>t_start</w:t>
+      </w:r>
+      <w:r>
+        <w:rPr>
+          <w:rFonts w:ascii="Menlo" w:hAnsi="Menlo" w:cs="Menlo"/>
+          <w:color w:val="CC7832"/>
+          <w:sz w:val="18"/>
+          <w:szCs w:val="18"/>
+        </w:rPr>
+        <w:t xml:space="preserve">, </w:t>
+      </w:r>
+      <w:r>
+        <w:rPr>
+          <w:rFonts w:ascii="Menlo" w:hAnsi="Menlo" w:cs="Menlo"/>
+          <w:color w:val="A9B7C6"/>
+          <w:sz w:val="18"/>
+          <w:szCs w:val="18"/>
+        </w:rPr>
+        <w:t>c</w:t>
+      </w:r>
+      <w:r>
+        <w:rPr>
+          <w:rFonts w:ascii="Menlo" w:hAnsi="Menlo" w:cs="Menlo"/>
+          <w:color w:val="CC7832"/>
+          <w:sz w:val="18"/>
+          <w:szCs w:val="18"/>
+        </w:rPr>
+        <w:t xml:space="preserve">, </w:t>
+      </w:r>
+      <w:r>
+        <w:rPr>
+          <w:rFonts w:ascii="Menlo" w:hAnsi="Menlo" w:cs="Menlo"/>
+          <w:color w:val="A9B7C6"/>
+          <w:sz w:val="18"/>
+          <w:szCs w:val="18"/>
+        </w:rPr>
+        <w:t>n)</w:t>
+      </w:r>
+      <w:r>
+        <w:rPr>
+          <w:rFonts w:ascii="Menlo" w:hAnsi="Menlo" w:cs="Menlo"/>
+          <w:color w:val="A9B7C6"/>
+          <w:sz w:val="18"/>
+          <w:szCs w:val="18"/>
+        </w:rPr>
+        <w:br/>
+      </w:r>
+      <w:r>
+        <w:rPr>
+          <w:rFonts w:ascii="Menlo" w:hAnsi="Menlo" w:cs="Menlo"/>
+          <w:color w:val="CC7832"/>
+          <w:sz w:val="18"/>
+          <w:szCs w:val="18"/>
+        </w:rPr>
+        <w:t xml:space="preserve">print </w:t>
+      </w:r>
+      <w:r>
+        <w:rPr>
+          <w:rFonts w:ascii="Menlo" w:hAnsi="Menlo" w:cs="Menlo"/>
+          <w:color w:val="A5C261"/>
+          <w:sz w:val="18"/>
+          <w:szCs w:val="18"/>
+        </w:rPr>
+        <w:t>"fopt"</w:t>
+      </w:r>
+      <w:r>
+        <w:rPr>
+          <w:rFonts w:ascii="Menlo" w:hAnsi="Menlo" w:cs="Menlo"/>
+          <w:color w:val="CC7832"/>
+          <w:sz w:val="18"/>
+          <w:szCs w:val="18"/>
+        </w:rPr>
+        <w:t xml:space="preserve">, </w:t>
+      </w:r>
+      <w:r>
+        <w:rPr>
+          <w:rFonts w:ascii="Menlo" w:hAnsi="Menlo" w:cs="Menlo"/>
+          <w:color w:val="A9B7C6"/>
+          <w:sz w:val="18"/>
+          <w:szCs w:val="18"/>
+        </w:rPr>
+        <w:t>fopt</w:t>
+      </w:r>
+      <w:r>
+        <w:rPr>
+          <w:rFonts w:ascii="Menlo" w:hAnsi="Menlo" w:cs="Menlo"/>
+          <w:color w:val="A9B7C6"/>
+          <w:sz w:val="18"/>
+          <w:szCs w:val="18"/>
+        </w:rPr>
+        <w:br/>
+      </w:r>
+      <w:r>
+        <w:rPr>
+          <w:rFonts w:ascii="Menlo" w:hAnsi="Menlo" w:cs="Menlo"/>
+          <w:color w:val="CC7832"/>
+          <w:sz w:val="18"/>
+          <w:szCs w:val="18"/>
+        </w:rPr>
+        <w:t xml:space="preserve">print </w:t>
+      </w:r>
+      <w:r>
+        <w:rPr>
+          <w:rFonts w:ascii="Menlo" w:hAnsi="Menlo" w:cs="Menlo"/>
+          <w:color w:val="A5C261"/>
+          <w:sz w:val="18"/>
+          <w:szCs w:val="18"/>
+        </w:rPr>
+        <w:t>"xopt"</w:t>
+      </w:r>
+      <w:r>
+        <w:rPr>
+          <w:rFonts w:ascii="Menlo" w:hAnsi="Menlo" w:cs="Menlo"/>
+          <w:color w:val="CC7832"/>
+          <w:sz w:val="18"/>
+          <w:szCs w:val="18"/>
+        </w:rPr>
+        <w:t xml:space="preserve">, </w:t>
+      </w:r>
+      <w:r>
+        <w:rPr>
+          <w:rFonts w:ascii="Menlo" w:hAnsi="Menlo" w:cs="Menlo"/>
+          <w:color w:val="A9B7C6"/>
+          <w:sz w:val="18"/>
+          <w:szCs w:val="18"/>
+        </w:rPr>
+        <w:t>xopt</w:t>
+      </w:r>
+    </w:p>
+    <w:p/>
+    <w:p>
+      <w:pPr>
+        <w:rPr>
+          <w:lang w:val="de-DE"/>
+        </w:rPr>
+      </w:pPr>
+    </w:p>
+    <w:p>
+      <w:r>
+        <w:t>fopt 0.00848740959907</w:t>
+      </w:r>
+    </w:p>
+    <w:p>
+      <w:r>
+        <w:t>xopt [  4.40932304e-07   3.27304448e-07   3.00439111e-07   2.91507714e-08</w:t>
+      </w:r>
+    </w:p>
+    <w:p>
+      <w:r>
+        <w:t xml:space="preserve">   7.65766240e-08   4.09857230e-09   1.01433744e-06   5.37947432e-08</w:t>
+      </w:r>
+    </w:p>
+    <w:p>
+      <w:r>
+        <w:t xml:space="preserve">   1.11877285e-07   2.23999151e-07]</w:t>
+      </w:r>
+    </w:p>
+    <w:p>
+      <w:pPr>
+        <w:rPr>
+          <w:lang w:val="de-DE"/>
+        </w:rPr>
+      </w:pPr>
+    </w:p>
+    <w:p>
+      <w:pPr>
+        <w:rPr>
+          <w:lang w:val="de-DE"/>
+        </w:rPr>
+      </w:pPr>
+    </w:p>
+    <w:p>
+      <w:pPr>
+        <w:rPr>
+          <w:lang w:val="de-DE"/>
+        </w:rPr>
+      </w:pPr>
+      <w:r>
+        <w:rPr>
+          <w:lang w:val="de-DE"/>
+        </w:rPr>
+        <w:t>3 QUADRATIC PENALTY</w:t>
+      </w:r>
+    </w:p>
+    <w:p>
+      <w:pPr>
+        <w:pStyle w:val="HTMLPreformatted"/>
+        <w:shd w:val="clear" w:color="auto" w:fill="2B2B2B"/>
+        <w:spacing w:after="240"/>
+        <w:rPr>
+          <w:rFonts w:ascii="Menlo" w:hAnsi="Menlo" w:cs="Menlo"/>
+          <w:color w:val="A9B7C6"/>
+          <w:sz w:val="18"/>
+          <w:szCs w:val="18"/>
+        </w:rPr>
+      </w:pPr>
+      <w:r>
+        <w:rPr>
+          <w:rFonts w:ascii="Menlo" w:hAnsi="Menlo" w:cs="Menlo"/>
+          <w:color w:val="808080"/>
+          <w:sz w:val="18"/>
+          <w:szCs w:val="18"/>
+        </w:rPr>
+        <w:t>######################## 10-bar Truss ######################</w:t>
+      </w:r>
+      <w:r>
+        <w:rPr>
+          <w:rFonts w:ascii="Menlo" w:hAnsi="Menlo" w:cs="Menlo"/>
+          <w:color w:val="808080"/>
+          <w:sz w:val="18"/>
+          <w:szCs w:val="18"/>
+        </w:rPr>
+        <w:br/>
+      </w:r>
+      <w:r>
+        <w:rPr>
+          <w:rFonts w:ascii="Menlo" w:hAnsi="Menlo" w:cs="Menlo"/>
+          <w:color w:val="A9B7C6"/>
+          <w:sz w:val="18"/>
+          <w:szCs w:val="18"/>
+        </w:rPr>
+        <w:t xml:space="preserve">n = </w:t>
+      </w:r>
+      <w:r>
+        <w:rPr>
+          <w:rFonts w:ascii="Menlo" w:hAnsi="Menlo" w:cs="Menlo"/>
+          <w:color w:val="6897BB"/>
+          <w:sz w:val="18"/>
+          <w:szCs w:val="18"/>
+        </w:rPr>
+        <w:t>10</w:t>
+      </w:r>
+      <w:r>
+        <w:rPr>
+          <w:rFonts w:ascii="Menlo" w:hAnsi="Menlo" w:cs="Menlo"/>
+          <w:color w:val="6897BB"/>
+          <w:sz w:val="18"/>
+          <w:szCs w:val="18"/>
+        </w:rPr>
+        <w:br/>
+      </w:r>
+      <w:r>
+        <w:rPr>
+          <w:rFonts w:ascii="Menlo" w:hAnsi="Menlo" w:cs="Menlo"/>
+          <w:color w:val="808080"/>
+          <w:sz w:val="18"/>
+          <w:szCs w:val="18"/>
+        </w:rPr>
+        <w:t># Design variable is cross-sectional area. There are 10 of them -- list_of_A</w:t>
+      </w:r>
+      <w:r>
+        <w:rPr>
+          <w:rFonts w:ascii="Menlo" w:hAnsi="Menlo" w:cs="Menlo"/>
+          <w:color w:val="808080"/>
+          <w:sz w:val="18"/>
+          <w:szCs w:val="18"/>
+        </w:rPr>
+        <w:br/>
+      </w:r>
+      <w:r>
+        <w:rPr>
+          <w:rFonts w:ascii="Menlo" w:hAnsi="Menlo" w:cs="Menlo"/>
+          <w:color w:val="808080"/>
+          <w:sz w:val="18"/>
+          <w:szCs w:val="18"/>
+        </w:rPr>
+        <w:br/>
+        <w:t>#x_areas = np.array([1 * 10 ** -4, 1 * 10 ** -4, 1 * 10 ** -4, 1 * 10 ** -4, 1 * 10 ** -4,</w:t>
+      </w:r>
+      <w:r>
+        <w:rPr>
+          <w:rFonts w:ascii="Menlo" w:hAnsi="Menlo" w:cs="Menlo"/>
+          <w:color w:val="808080"/>
+          <w:sz w:val="18"/>
+          <w:szCs w:val="18"/>
+        </w:rPr>
+        <w:br/>
+        <w:t>#          1 * 10 ** -4, 1 * 10 ** -4, 1 * 10 ** -4, 1 * 10 ** -4, 1 * 10 ** -4])</w:t>
+      </w:r>
+      <w:r>
+        <w:rPr>
+          <w:rFonts w:ascii="Menlo" w:hAnsi="Menlo" w:cs="Menlo"/>
+          <w:color w:val="808080"/>
+          <w:sz w:val="18"/>
+          <w:szCs w:val="18"/>
+        </w:rPr>
+        <w:br/>
+      </w:r>
+      <w:r>
+        <w:rPr>
+          <w:rFonts w:ascii="Menlo" w:hAnsi="Menlo" w:cs="Menlo"/>
+          <w:color w:val="A9B7C6"/>
+          <w:sz w:val="18"/>
+          <w:szCs w:val="18"/>
+        </w:rPr>
+        <w:t>x_areas_list = [</w:t>
+      </w:r>
+      <w:r>
+        <w:rPr>
+          <w:rFonts w:ascii="Menlo" w:hAnsi="Menlo" w:cs="Menlo"/>
+          <w:color w:val="6897BB"/>
+          <w:sz w:val="18"/>
+          <w:szCs w:val="18"/>
+        </w:rPr>
+        <w:t xml:space="preserve">1. </w:t>
+      </w:r>
+      <w:r>
+        <w:rPr>
+          <w:rFonts w:ascii="Menlo" w:hAnsi="Menlo" w:cs="Menlo"/>
+          <w:color w:val="A9B7C6"/>
+          <w:sz w:val="18"/>
+          <w:szCs w:val="18"/>
+        </w:rPr>
+        <w:t xml:space="preserve">* </w:t>
+      </w:r>
+      <w:r>
+        <w:rPr>
+          <w:rFonts w:ascii="Menlo" w:hAnsi="Menlo" w:cs="Menlo"/>
+          <w:color w:val="6897BB"/>
+          <w:sz w:val="18"/>
+          <w:szCs w:val="18"/>
+        </w:rPr>
+        <w:t xml:space="preserve">10 </w:t>
+      </w:r>
+      <w:r>
+        <w:rPr>
+          <w:rFonts w:ascii="Menlo" w:hAnsi="Menlo" w:cs="Menlo"/>
+          <w:color w:val="A9B7C6"/>
+          <w:sz w:val="18"/>
+          <w:szCs w:val="18"/>
+        </w:rPr>
+        <w:t>** -</w:t>
+      </w:r>
+      <w:r>
+        <w:rPr>
+          <w:rFonts w:ascii="Menlo" w:hAnsi="Menlo" w:cs="Menlo"/>
+          <w:color w:val="6897BB"/>
+          <w:sz w:val="18"/>
+          <w:szCs w:val="18"/>
+        </w:rPr>
+        <w:t>4</w:t>
+      </w:r>
+      <w:r>
+        <w:rPr>
+          <w:rFonts w:ascii="Menlo" w:hAnsi="Menlo" w:cs="Menlo"/>
+          <w:color w:val="A9B7C6"/>
+          <w:sz w:val="18"/>
+          <w:szCs w:val="18"/>
+        </w:rPr>
+        <w:t xml:space="preserve">] * </w:t>
+      </w:r>
+      <w:r>
+        <w:rPr>
+          <w:rFonts w:ascii="Menlo" w:hAnsi="Menlo" w:cs="Menlo"/>
+          <w:color w:val="6897BB"/>
+          <w:sz w:val="18"/>
+          <w:szCs w:val="18"/>
+        </w:rPr>
+        <w:t>10</w:t>
+      </w:r>
+      <w:r>
+        <w:rPr>
+          <w:rFonts w:ascii="Menlo" w:hAnsi="Menlo" w:cs="Menlo"/>
+          <w:color w:val="6897BB"/>
+          <w:sz w:val="18"/>
+          <w:szCs w:val="18"/>
+        </w:rPr>
+        <w:br/>
+      </w:r>
+      <w:r>
+        <w:rPr>
+          <w:rFonts w:ascii="Menlo" w:hAnsi="Menlo" w:cs="Menlo"/>
+          <w:color w:val="A9B7C6"/>
+          <w:sz w:val="18"/>
+          <w:szCs w:val="18"/>
+        </w:rPr>
+        <w:t>x_areas = np.array(x_areas_list)</w:t>
+      </w:r>
+      <w:r>
+        <w:rPr>
+          <w:rFonts w:ascii="Menlo" w:hAnsi="Menlo" w:cs="Menlo"/>
+          <w:color w:val="A9B7C6"/>
+          <w:sz w:val="18"/>
+          <w:szCs w:val="18"/>
+        </w:rPr>
+        <w:br/>
+      </w:r>
+      <w:r>
+        <w:rPr>
+          <w:rFonts w:ascii="Menlo" w:hAnsi="Menlo" w:cs="Menlo"/>
+          <w:color w:val="808080"/>
+          <w:sz w:val="18"/>
+          <w:szCs w:val="18"/>
+        </w:rPr>
+        <w:t># Minimize the weight of the structure subject to stress constraints</w:t>
+      </w:r>
+      <w:r>
+        <w:rPr>
+          <w:rFonts w:ascii="Menlo" w:hAnsi="Menlo" w:cs="Menlo"/>
+          <w:color w:val="808080"/>
+          <w:sz w:val="18"/>
+          <w:szCs w:val="18"/>
+        </w:rPr>
+        <w:br/>
+      </w:r>
+      <w:r>
+        <w:rPr>
+          <w:rFonts w:ascii="Menlo" w:hAnsi="Menlo" w:cs="Menlo"/>
+          <w:color w:val="A9B7C6"/>
+          <w:sz w:val="18"/>
+          <w:szCs w:val="18"/>
+        </w:rPr>
+        <w:t>lb_list = [</w:t>
+      </w:r>
+      <w:r>
+        <w:rPr>
+          <w:rFonts w:ascii="Menlo" w:hAnsi="Menlo" w:cs="Menlo"/>
+          <w:color w:val="6897BB"/>
+          <w:sz w:val="18"/>
+          <w:szCs w:val="18"/>
+        </w:rPr>
+        <w:t>0.</w:t>
+      </w:r>
+      <w:r>
+        <w:rPr>
+          <w:rFonts w:ascii="Menlo" w:hAnsi="Menlo" w:cs="Menlo"/>
+          <w:color w:val="A9B7C6"/>
+          <w:sz w:val="18"/>
+          <w:szCs w:val="18"/>
+        </w:rPr>
+        <w:t xml:space="preserve">] * </w:t>
+      </w:r>
+      <w:r>
+        <w:rPr>
+          <w:rFonts w:ascii="Menlo" w:hAnsi="Menlo" w:cs="Menlo"/>
+          <w:color w:val="6897BB"/>
+          <w:sz w:val="18"/>
+          <w:szCs w:val="18"/>
+        </w:rPr>
+        <w:t>10</w:t>
+      </w:r>
+      <w:r>
+        <w:rPr>
+          <w:rFonts w:ascii="Menlo" w:hAnsi="Menlo" w:cs="Menlo"/>
+          <w:color w:val="6897BB"/>
+          <w:sz w:val="18"/>
+          <w:szCs w:val="18"/>
+        </w:rPr>
+        <w:br/>
+      </w:r>
+      <w:r>
+        <w:rPr>
+          <w:rFonts w:ascii="Menlo" w:hAnsi="Menlo" w:cs="Menlo"/>
+          <w:color w:val="A9B7C6"/>
+          <w:sz w:val="18"/>
+          <w:szCs w:val="18"/>
+        </w:rPr>
+        <w:t>ub_list = [</w:t>
+      </w:r>
+      <w:r>
+        <w:rPr>
+          <w:rFonts w:ascii="Menlo" w:hAnsi="Menlo" w:cs="Menlo"/>
+          <w:color w:val="6897BB"/>
+          <w:sz w:val="18"/>
+          <w:szCs w:val="18"/>
+        </w:rPr>
+        <w:t>0.0001</w:t>
+      </w:r>
+      <w:r>
+        <w:rPr>
+          <w:rFonts w:ascii="Menlo" w:hAnsi="Menlo" w:cs="Menlo"/>
+          <w:color w:val="A9B7C6"/>
+          <w:sz w:val="18"/>
+          <w:szCs w:val="18"/>
+        </w:rPr>
+        <w:t xml:space="preserve">] * </w:t>
+      </w:r>
+      <w:r>
+        <w:rPr>
+          <w:rFonts w:ascii="Menlo" w:hAnsi="Menlo" w:cs="Menlo"/>
+          <w:color w:val="6897BB"/>
+          <w:sz w:val="18"/>
+          <w:szCs w:val="18"/>
+        </w:rPr>
+        <w:t>10</w:t>
+      </w:r>
+      <w:r>
+        <w:rPr>
+          <w:rFonts w:ascii="Menlo" w:hAnsi="Menlo" w:cs="Menlo"/>
+          <w:color w:val="6897BB"/>
+          <w:sz w:val="18"/>
+          <w:szCs w:val="18"/>
+        </w:rPr>
+        <w:br/>
+      </w:r>
+      <w:r>
+        <w:rPr>
+          <w:rFonts w:ascii="Menlo" w:hAnsi="Menlo" w:cs="Menlo"/>
+          <w:color w:val="A9B7C6"/>
+          <w:sz w:val="18"/>
+          <w:szCs w:val="18"/>
+        </w:rPr>
+        <w:lastRenderedPageBreak/>
+        <w:t>lb = np.array(lb_list)</w:t>
+      </w:r>
+      <w:r>
+        <w:rPr>
+          <w:rFonts w:ascii="Menlo" w:hAnsi="Menlo" w:cs="Menlo"/>
+          <w:color w:val="A9B7C6"/>
+          <w:sz w:val="18"/>
+          <w:szCs w:val="18"/>
+        </w:rPr>
+        <w:br/>
+        <w:t>ub = np.array(ub_list)</w:t>
+      </w:r>
+      <w:r>
+        <w:rPr>
+          <w:rFonts w:ascii="Menlo" w:hAnsi="Menlo" w:cs="Menlo"/>
+          <w:color w:val="A9B7C6"/>
+          <w:sz w:val="18"/>
+          <w:szCs w:val="18"/>
+        </w:rPr>
+        <w:br/>
+        <w:t xml:space="preserve">epsilon = </w:t>
+      </w:r>
+      <w:r>
+        <w:rPr>
+          <w:rFonts w:ascii="Menlo" w:hAnsi="Menlo" w:cs="Menlo"/>
+          <w:color w:val="6897BB"/>
+          <w:sz w:val="18"/>
+          <w:szCs w:val="18"/>
+        </w:rPr>
+        <w:t xml:space="preserve">0.3 </w:t>
+      </w:r>
+      <w:r>
+        <w:rPr>
+          <w:rFonts w:ascii="Menlo" w:hAnsi="Menlo" w:cs="Menlo"/>
+          <w:color w:val="A9B7C6"/>
+          <w:sz w:val="18"/>
+          <w:szCs w:val="18"/>
+        </w:rPr>
+        <w:t>* ub[</w:t>
+      </w:r>
+      <w:r>
+        <w:rPr>
+          <w:rFonts w:ascii="Menlo" w:hAnsi="Menlo" w:cs="Menlo"/>
+          <w:color w:val="6897BB"/>
+          <w:sz w:val="18"/>
+          <w:szCs w:val="18"/>
+        </w:rPr>
+        <w:t>0</w:t>
+      </w:r>
+      <w:r>
+        <w:rPr>
+          <w:rFonts w:ascii="Menlo" w:hAnsi="Menlo" w:cs="Menlo"/>
+          <w:color w:val="A9B7C6"/>
+          <w:sz w:val="18"/>
+          <w:szCs w:val="18"/>
+        </w:rPr>
+        <w:t>]</w:t>
+      </w:r>
+      <w:r>
+        <w:rPr>
+          <w:rFonts w:ascii="Menlo" w:hAnsi="Menlo" w:cs="Menlo"/>
+          <w:color w:val="A9B7C6"/>
+          <w:sz w:val="18"/>
+          <w:szCs w:val="18"/>
+        </w:rPr>
+        <w:br/>
+        <w:t xml:space="preserve">max_iter = </w:t>
+      </w:r>
+      <w:r>
+        <w:rPr>
+          <w:rFonts w:ascii="Menlo" w:hAnsi="Menlo" w:cs="Menlo"/>
+          <w:color w:val="6897BB"/>
+          <w:sz w:val="18"/>
+          <w:szCs w:val="18"/>
+        </w:rPr>
+        <w:t>5000</w:t>
+      </w:r>
+      <w:r>
+        <w:rPr>
+          <w:rFonts w:ascii="Menlo" w:hAnsi="Menlo" w:cs="Menlo"/>
+          <w:color w:val="6897BB"/>
+          <w:sz w:val="18"/>
+          <w:szCs w:val="18"/>
+        </w:rPr>
+        <w:br/>
+      </w:r>
+      <w:r>
+        <w:rPr>
+          <w:rFonts w:ascii="Menlo" w:hAnsi="Menlo" w:cs="Menlo"/>
+          <w:color w:val="A9B7C6"/>
+          <w:sz w:val="18"/>
+          <w:szCs w:val="18"/>
+        </w:rPr>
+        <w:t xml:space="preserve">t_start = </w:t>
+      </w:r>
+      <w:r>
+        <w:rPr>
+          <w:rFonts w:ascii="Menlo" w:hAnsi="Menlo" w:cs="Menlo"/>
+          <w:color w:val="6897BB"/>
+          <w:sz w:val="18"/>
+          <w:szCs w:val="18"/>
+        </w:rPr>
+        <w:t>1000</w:t>
+      </w:r>
+      <w:r>
+        <w:rPr>
+          <w:rFonts w:ascii="Menlo" w:hAnsi="Menlo" w:cs="Menlo"/>
+          <w:color w:val="6897BB"/>
+          <w:sz w:val="18"/>
+          <w:szCs w:val="18"/>
+        </w:rPr>
+        <w:br/>
+      </w:r>
+      <w:r>
+        <w:rPr>
+          <w:rFonts w:ascii="Menlo" w:hAnsi="Menlo" w:cs="Menlo"/>
+          <w:color w:val="A9B7C6"/>
+          <w:sz w:val="18"/>
+          <w:szCs w:val="18"/>
+        </w:rPr>
+        <w:t xml:space="preserve">c = </w:t>
+      </w:r>
+      <w:r>
+        <w:rPr>
+          <w:rFonts w:ascii="Menlo" w:hAnsi="Menlo" w:cs="Menlo"/>
+          <w:color w:val="6897BB"/>
+          <w:sz w:val="18"/>
+          <w:szCs w:val="18"/>
+        </w:rPr>
+        <w:t>0.99</w:t>
+      </w:r>
+      <w:r>
+        <w:rPr>
+          <w:rFonts w:ascii="Menlo" w:hAnsi="Menlo" w:cs="Menlo"/>
+          <w:color w:val="6897BB"/>
+          <w:sz w:val="18"/>
+          <w:szCs w:val="18"/>
+        </w:rPr>
+        <w:br/>
+      </w:r>
+      <w:r>
+        <w:rPr>
+          <w:rFonts w:ascii="Menlo" w:hAnsi="Menlo" w:cs="Menlo"/>
+          <w:color w:val="A9B7C6"/>
+          <w:sz w:val="18"/>
+          <w:szCs w:val="18"/>
+        </w:rPr>
+        <w:t>get_perturbed_values(x_areas</w:t>
+      </w:r>
+      <w:r>
+        <w:rPr>
+          <w:rFonts w:ascii="Menlo" w:hAnsi="Menlo" w:cs="Menlo"/>
+          <w:color w:val="CC7832"/>
+          <w:sz w:val="18"/>
+          <w:szCs w:val="18"/>
+        </w:rPr>
+        <w:t xml:space="preserve">, </w:t>
+      </w:r>
+      <w:r>
+        <w:rPr>
+          <w:rFonts w:ascii="Menlo" w:hAnsi="Menlo" w:cs="Menlo"/>
+          <w:color w:val="A9B7C6"/>
+          <w:sz w:val="18"/>
+          <w:szCs w:val="18"/>
+        </w:rPr>
+        <w:t>lb</w:t>
+      </w:r>
+      <w:r>
+        <w:rPr>
+          <w:rFonts w:ascii="Menlo" w:hAnsi="Menlo" w:cs="Menlo"/>
+          <w:color w:val="CC7832"/>
+          <w:sz w:val="18"/>
+          <w:szCs w:val="18"/>
+        </w:rPr>
+        <w:t xml:space="preserve">, </w:t>
+      </w:r>
+      <w:r>
+        <w:rPr>
+          <w:rFonts w:ascii="Menlo" w:hAnsi="Menlo" w:cs="Menlo"/>
+          <w:color w:val="A9B7C6"/>
+          <w:sz w:val="18"/>
+          <w:szCs w:val="18"/>
+        </w:rPr>
+        <w:t>ub</w:t>
+      </w:r>
+      <w:r>
+        <w:rPr>
+          <w:rFonts w:ascii="Menlo" w:hAnsi="Menlo" w:cs="Menlo"/>
+          <w:color w:val="CC7832"/>
+          <w:sz w:val="18"/>
+          <w:szCs w:val="18"/>
+        </w:rPr>
+        <w:t xml:space="preserve">, </w:t>
+      </w:r>
+      <w:r>
+        <w:rPr>
+          <w:rFonts w:ascii="Menlo" w:hAnsi="Menlo" w:cs="Menlo"/>
+          <w:color w:val="A9B7C6"/>
+          <w:sz w:val="18"/>
+          <w:szCs w:val="18"/>
+        </w:rPr>
+        <w:t>epsilon)</w:t>
+      </w:r>
+      <w:r>
+        <w:rPr>
+          <w:rFonts w:ascii="Menlo" w:hAnsi="Menlo" w:cs="Menlo"/>
+          <w:color w:val="A9B7C6"/>
+          <w:sz w:val="18"/>
+          <w:szCs w:val="18"/>
+        </w:rPr>
+        <w:br/>
+        <w:t>xopt</w:t>
+      </w:r>
+      <w:r>
+        <w:rPr>
+          <w:rFonts w:ascii="Menlo" w:hAnsi="Menlo" w:cs="Menlo"/>
+          <w:color w:val="CC7832"/>
+          <w:sz w:val="18"/>
+          <w:szCs w:val="18"/>
+        </w:rPr>
+        <w:t xml:space="preserve">, </w:t>
+      </w:r>
+      <w:r>
+        <w:rPr>
+          <w:rFonts w:ascii="Menlo" w:hAnsi="Menlo" w:cs="Menlo"/>
+          <w:color w:val="A9B7C6"/>
+          <w:sz w:val="18"/>
+          <w:szCs w:val="18"/>
+        </w:rPr>
+        <w:t>fopt = SA_3(x_areas</w:t>
+      </w:r>
+      <w:r>
+        <w:rPr>
+          <w:rFonts w:ascii="Menlo" w:hAnsi="Menlo" w:cs="Menlo"/>
+          <w:color w:val="CC7832"/>
+          <w:sz w:val="18"/>
+          <w:szCs w:val="18"/>
+        </w:rPr>
+        <w:t xml:space="preserve">, </w:t>
+      </w:r>
+      <w:r>
+        <w:rPr>
+          <w:rFonts w:ascii="Menlo" w:hAnsi="Menlo" w:cs="Menlo"/>
+          <w:color w:val="A9B7C6"/>
+          <w:sz w:val="18"/>
+          <w:szCs w:val="18"/>
+        </w:rPr>
+        <w:t>lb</w:t>
+      </w:r>
+      <w:r>
+        <w:rPr>
+          <w:rFonts w:ascii="Menlo" w:hAnsi="Menlo" w:cs="Menlo"/>
+          <w:color w:val="CC7832"/>
+          <w:sz w:val="18"/>
+          <w:szCs w:val="18"/>
+        </w:rPr>
+        <w:t xml:space="preserve">, </w:t>
+      </w:r>
+      <w:r>
+        <w:rPr>
+          <w:rFonts w:ascii="Menlo" w:hAnsi="Menlo" w:cs="Menlo"/>
+          <w:color w:val="A9B7C6"/>
+          <w:sz w:val="18"/>
+          <w:szCs w:val="18"/>
+        </w:rPr>
+        <w:t>ub</w:t>
+      </w:r>
+      <w:r>
+        <w:rPr>
+          <w:rFonts w:ascii="Menlo" w:hAnsi="Menlo" w:cs="Menlo"/>
+          <w:color w:val="CC7832"/>
+          <w:sz w:val="18"/>
+          <w:szCs w:val="18"/>
+        </w:rPr>
+        <w:t xml:space="preserve">, </w:t>
+      </w:r>
+      <w:r>
+        <w:rPr>
+          <w:rFonts w:ascii="Menlo" w:hAnsi="Menlo" w:cs="Menlo"/>
+          <w:color w:val="A9B7C6"/>
+          <w:sz w:val="18"/>
+          <w:szCs w:val="18"/>
+        </w:rPr>
+        <w:t>epsilon</w:t>
+      </w:r>
+      <w:r>
+        <w:rPr>
+          <w:rFonts w:ascii="Menlo" w:hAnsi="Menlo" w:cs="Menlo"/>
+          <w:color w:val="CC7832"/>
+          <w:sz w:val="18"/>
+          <w:szCs w:val="18"/>
+        </w:rPr>
+        <w:t xml:space="preserve">, </w:t>
+      </w:r>
+      <w:r>
+        <w:rPr>
+          <w:rFonts w:ascii="Menlo" w:hAnsi="Menlo" w:cs="Menlo"/>
+          <w:color w:val="A9B7C6"/>
+          <w:sz w:val="18"/>
+          <w:szCs w:val="18"/>
+        </w:rPr>
+        <w:t>max_iter</w:t>
+      </w:r>
+      <w:r>
+        <w:rPr>
+          <w:rFonts w:ascii="Menlo" w:hAnsi="Menlo" w:cs="Menlo"/>
+          <w:color w:val="CC7832"/>
+          <w:sz w:val="18"/>
+          <w:szCs w:val="18"/>
+        </w:rPr>
+        <w:t xml:space="preserve">, </w:t>
+      </w:r>
+      <w:r>
+        <w:rPr>
+          <w:rFonts w:ascii="Menlo" w:hAnsi="Menlo" w:cs="Menlo"/>
+          <w:color w:val="A9B7C6"/>
+          <w:sz w:val="18"/>
+          <w:szCs w:val="18"/>
+        </w:rPr>
+        <w:t>t_start</w:t>
+      </w:r>
+      <w:r>
+        <w:rPr>
+          <w:rFonts w:ascii="Menlo" w:hAnsi="Menlo" w:cs="Menlo"/>
+          <w:color w:val="CC7832"/>
+          <w:sz w:val="18"/>
+          <w:szCs w:val="18"/>
+        </w:rPr>
+        <w:t xml:space="preserve">, </w:t>
+      </w:r>
+      <w:r>
+        <w:rPr>
+          <w:rFonts w:ascii="Menlo" w:hAnsi="Menlo" w:cs="Menlo"/>
+          <w:color w:val="A9B7C6"/>
+          <w:sz w:val="18"/>
+          <w:szCs w:val="18"/>
+        </w:rPr>
+        <w:t>c</w:t>
+      </w:r>
+      <w:r>
+        <w:rPr>
+          <w:rFonts w:ascii="Menlo" w:hAnsi="Menlo" w:cs="Menlo"/>
+          <w:color w:val="CC7832"/>
+          <w:sz w:val="18"/>
+          <w:szCs w:val="18"/>
+        </w:rPr>
+        <w:t xml:space="preserve">, </w:t>
+      </w:r>
+      <w:r>
+        <w:rPr>
+          <w:rFonts w:ascii="Menlo" w:hAnsi="Menlo" w:cs="Menlo"/>
+          <w:color w:val="A9B7C6"/>
+          <w:sz w:val="18"/>
+          <w:szCs w:val="18"/>
+        </w:rPr>
+        <w:t>n)</w:t>
+      </w:r>
+      <w:r>
+        <w:rPr>
+          <w:rFonts w:ascii="Menlo" w:hAnsi="Menlo" w:cs="Menlo"/>
+          <w:color w:val="A9B7C6"/>
+          <w:sz w:val="18"/>
+          <w:szCs w:val="18"/>
+        </w:rPr>
+        <w:br/>
+      </w:r>
+      <w:r>
+        <w:rPr>
+          <w:rFonts w:ascii="Menlo" w:hAnsi="Menlo" w:cs="Menlo"/>
+          <w:color w:val="CC7832"/>
+          <w:sz w:val="18"/>
+          <w:szCs w:val="18"/>
+        </w:rPr>
+        <w:t xml:space="preserve">print </w:t>
+      </w:r>
+      <w:r>
+        <w:rPr>
+          <w:rFonts w:ascii="Menlo" w:hAnsi="Menlo" w:cs="Menlo"/>
+          <w:color w:val="A5C261"/>
+          <w:sz w:val="18"/>
+          <w:szCs w:val="18"/>
+        </w:rPr>
+        <w:t>"fopt"</w:t>
+      </w:r>
+      <w:r>
+        <w:rPr>
+          <w:rFonts w:ascii="Menlo" w:hAnsi="Menlo" w:cs="Menlo"/>
+          <w:color w:val="CC7832"/>
+          <w:sz w:val="18"/>
+          <w:szCs w:val="18"/>
+        </w:rPr>
+        <w:t xml:space="preserve">, </w:t>
+      </w:r>
+      <w:r>
+        <w:rPr>
+          <w:rFonts w:ascii="Menlo" w:hAnsi="Menlo" w:cs="Menlo"/>
+          <w:color w:val="A9B7C6"/>
+          <w:sz w:val="18"/>
+          <w:szCs w:val="18"/>
+        </w:rPr>
+        <w:t>fopt</w:t>
+      </w:r>
+      <w:r>
+        <w:rPr>
+          <w:rFonts w:ascii="Menlo" w:hAnsi="Menlo" w:cs="Menlo"/>
+          <w:color w:val="A9B7C6"/>
+          <w:sz w:val="18"/>
+          <w:szCs w:val="18"/>
+        </w:rPr>
+        <w:br/>
+      </w:r>
+      <w:r>
+        <w:rPr>
+          <w:rFonts w:ascii="Menlo" w:hAnsi="Menlo" w:cs="Menlo"/>
+          <w:color w:val="CC7832"/>
+          <w:sz w:val="18"/>
+          <w:szCs w:val="18"/>
+        </w:rPr>
+        <w:t xml:space="preserve">print </w:t>
+      </w:r>
+      <w:r>
+        <w:rPr>
+          <w:rFonts w:ascii="Menlo" w:hAnsi="Menlo" w:cs="Menlo"/>
+          <w:color w:val="A5C261"/>
+          <w:sz w:val="18"/>
+          <w:szCs w:val="18"/>
+        </w:rPr>
+        <w:t>"xopt"</w:t>
+      </w:r>
+      <w:r>
+        <w:rPr>
+          <w:rFonts w:ascii="Menlo" w:hAnsi="Menlo" w:cs="Menlo"/>
+          <w:color w:val="CC7832"/>
+          <w:sz w:val="18"/>
+          <w:szCs w:val="18"/>
+        </w:rPr>
+        <w:t xml:space="preserve">, </w:t>
+      </w:r>
+      <w:r>
+        <w:rPr>
+          <w:rFonts w:ascii="Menlo" w:hAnsi="Menlo" w:cs="Menlo"/>
+          <w:color w:val="A9B7C6"/>
+          <w:sz w:val="18"/>
+          <w:szCs w:val="18"/>
+        </w:rPr>
+        <w:t>xopt</w:t>
+      </w:r>
+    </w:p>
+    <w:p>
+      <w:pPr>
+        <w:rPr>
+          <w:lang w:val="de-DE"/>
+        </w:rPr>
+      </w:pPr>
       <w:bookmarkStart w:id="0" w:name="_GoBack"/>
       <w:bookmarkEnd w:id="0"/>
+    </w:p>
+    <w:p>
+      <w:pPr>
+        <w:rPr>
+          <w:lang w:val="de-DE"/>
+        </w:rPr>
+      </w:pPr>
+      <w:r>
+        <w:rPr>
+          <w:lang w:val="de-DE"/>
+        </w:rPr>
+        <w:t>fopt 0.010418926282</w:t>
+      </w:r>
+    </w:p>
+    <w:p>
+      <w:pPr>
+        <w:rPr>
+          <w:lang w:val="de-DE"/>
+        </w:rPr>
+      </w:pPr>
+      <w:r>
+        <w:rPr>
+          <w:lang w:val="de-DE"/>
+        </w:rPr>
+        <w:t>xopt [  4.55822415e-07   2.09544049e-07   2.92426427e-07   2.22938374e-07</w:t>
+      </w:r>
+    </w:p>
+    <w:p>
+      <w:pPr>
+        <w:rPr>
+          <w:lang w:val="de-DE"/>
+        </w:rPr>
+      </w:pPr>
+      <w:r>
+        <w:rPr>
+          <w:lang w:val="de-DE"/>
+        </w:rPr>
+        <w:t xml:space="preserve">   4.68722825e-07   4.88261034e-08   1.00062975e-06   5.92857355e-08</w:t>
+      </w:r>
+    </w:p>
+    <w:p>
+      <w:pPr>
+        <w:rPr>
+          <w:lang w:val="de-DE"/>
+        </w:rPr>
+      </w:pPr>
+      <w:r>
+        <w:rPr>
+          <w:lang w:val="de-DE"/>
+        </w:rPr>
+        <w:t xml:space="preserve">   2.52154918e-07   2.18754901e-07]</w:t>
+      </w:r>
     </w:p>
     <w:p>
       <w:pPr>

</xml_diff>